<commit_message>
updating and finalizing the Japan_DB project
</commit_message>
<xml_diff>
--- a/ReadME.docx
+++ b/ReadME.docx
@@ -1016,6 +1016,833 @@
           <w:lang w:val="en-US"/>
         </w:rPr>
       </w:pPr>
+    </w:p>
+    <w:p>
+      <w:pPr>
+        <w:jc w:val="both"/>
+        <w:rPr>
+          <w:rFonts w:ascii="Roboto" w:hAnsi="Roboto"/>
+          <w:sz w:val="28"/>
+          <w:szCs w:val="28"/>
+          <w:lang w:val="en-US"/>
+        </w:rPr>
+      </w:pPr>
+      <w:r>
+        <w:rPr>
+          <w:rFonts w:ascii="Roboto" w:hAnsi="Roboto"/>
+          <w:sz w:val="28"/>
+          <w:szCs w:val="28"/>
+          <w:lang w:val="en-US"/>
+        </w:rPr>
+        <w:t>Why do I have to do it every time I open a new terminal?</w:t>
+      </w:r>
+    </w:p>
+    <w:p>
+      <w:pPr>
+        <w:jc w:val="both"/>
+        <w:rPr>
+          <w:rFonts w:ascii="Roboto" w:hAnsi="Roboto"/>
+          <w:sz w:val="28"/>
+          <w:szCs w:val="28"/>
+          <w:lang w:val="en-US"/>
+        </w:rPr>
+      </w:pPr>
+      <w:r>
+        <w:rPr>
+          <w:rFonts w:ascii="Roboto" w:hAnsi="Roboto"/>
+          <w:sz w:val="28"/>
+          <w:szCs w:val="28"/>
+          <w:lang w:val="en-US"/>
+        </w:rPr>
+        <w:t>export PATH=$PATH:/</w:t>
+      </w:r>
+      <w:proofErr w:type="spellStart"/>
+      <w:r>
+        <w:rPr>
+          <w:rFonts w:ascii="Roboto" w:hAnsi="Roboto"/>
+          <w:sz w:val="28"/>
+          <w:szCs w:val="28"/>
+          <w:lang w:val="en-US"/>
+        </w:rPr>
+        <w:t>usr</w:t>
+      </w:r>
+      <w:proofErr w:type="spellEnd"/>
+      <w:r>
+        <w:rPr>
+          <w:rFonts w:ascii="Roboto" w:hAnsi="Roboto"/>
+          <w:sz w:val="28"/>
+          <w:szCs w:val="28"/>
+          <w:lang w:val="en-US"/>
+        </w:rPr>
+        <w:t>/local/mysql-8.1.0-macos13-arm64/bin</w:t>
+      </w:r>
+    </w:p>
+    <w:p>
+      <w:pPr>
+        <w:jc w:val="both"/>
+        <w:rPr>
+          <w:rFonts w:ascii="Roboto" w:hAnsi="Roboto"/>
+          <w:sz w:val="28"/>
+          <w:szCs w:val="28"/>
+          <w:lang w:val="en-US"/>
+        </w:rPr>
+      </w:pPr>
+      <w:r>
+        <w:rPr>
+          <w:rFonts w:ascii="Roboto" w:hAnsi="Roboto"/>
+          <w:sz w:val="28"/>
+          <w:szCs w:val="28"/>
+          <w:lang w:val="en-US"/>
+        </w:rPr>
+        <w:t xml:space="preserve">Get a </w:t>
+      </w:r>
+      <w:proofErr w:type="spellStart"/>
+      <w:r>
+        <w:rPr>
+          <w:rFonts w:ascii="Roboto" w:hAnsi="Roboto"/>
+          <w:sz w:val="28"/>
+          <w:szCs w:val="28"/>
+          <w:lang w:val="en-US"/>
+        </w:rPr>
+        <w:t>bu</w:t>
+      </w:r>
+      <w:proofErr w:type="spellEnd"/>
+      <w:r>
+        <w:rPr>
+          <w:rFonts w:ascii="Roboto" w:hAnsi="Roboto"/>
+          <w:sz w:val="28"/>
+          <w:szCs w:val="28"/>
+          <w:lang w:val="en-US"/>
+        </w:rPr>
+        <w:t xml:space="preserve">: </w:t>
+      </w:r>
+      <w:proofErr w:type="spellStart"/>
+      <w:r>
+        <w:rPr>
+          <w:rFonts w:ascii="Roboto" w:hAnsi="Roboto"/>
+          <w:sz w:val="28"/>
+          <w:szCs w:val="28"/>
+          <w:lang w:val="en-US"/>
+        </w:rPr>
+        <w:t>mysqldump</w:t>
+      </w:r>
+      <w:proofErr w:type="spellEnd"/>
+      <w:r>
+        <w:rPr>
+          <w:rFonts w:ascii="Roboto" w:hAnsi="Roboto"/>
+          <w:sz w:val="28"/>
+          <w:szCs w:val="28"/>
+          <w:lang w:val="en-US"/>
+        </w:rPr>
+        <w:t xml:space="preserve"> --databases </w:t>
+      </w:r>
+      <w:proofErr w:type="spellStart"/>
+      <w:r>
+        <w:rPr>
+          <w:rFonts w:ascii="Roboto" w:hAnsi="Roboto"/>
+          <w:sz w:val="28"/>
+          <w:szCs w:val="28"/>
+          <w:lang w:val="en-US"/>
+        </w:rPr>
+        <w:t>Japan_DB.sql</w:t>
+      </w:r>
+      <w:proofErr w:type="spellEnd"/>
+      <w:r>
+        <w:rPr>
+          <w:rFonts w:ascii="Roboto" w:hAnsi="Roboto"/>
+          <w:sz w:val="28"/>
+          <w:szCs w:val="28"/>
+          <w:lang w:val="en-US"/>
+        </w:rPr>
+        <w:t xml:space="preserve"> -u root -p &lt; </w:t>
+      </w:r>
+      <w:proofErr w:type="spellStart"/>
+      <w:r>
+        <w:rPr>
+          <w:rFonts w:ascii="Roboto" w:hAnsi="Roboto"/>
+          <w:sz w:val="28"/>
+          <w:szCs w:val="28"/>
+          <w:lang w:val="en-US"/>
+        </w:rPr>
+        <w:t>backup_JapanDB.sql</w:t>
+      </w:r>
+      <w:proofErr w:type="spellEnd"/>
+    </w:p>
+    <w:p>
+      <w:pPr>
+        <w:jc w:val="both"/>
+        <w:rPr>
+          <w:rFonts w:ascii="Roboto" w:hAnsi="Roboto"/>
+          <w:sz w:val="28"/>
+          <w:szCs w:val="28"/>
+          <w:lang w:val="en-US"/>
+        </w:rPr>
+      </w:pPr>
+    </w:p>
+    <w:p>
+      <w:pPr>
+        <w:jc w:val="both"/>
+        <w:rPr>
+          <w:rFonts w:ascii="Roboto" w:hAnsi="Roboto"/>
+          <w:sz w:val="28"/>
+          <w:szCs w:val="28"/>
+          <w:lang w:val="en-US"/>
+        </w:rPr>
+      </w:pPr>
+      <w:proofErr w:type="spellStart"/>
+      <w:r>
+        <w:rPr>
+          <w:rFonts w:ascii="Roboto" w:hAnsi="Roboto"/>
+          <w:sz w:val="28"/>
+          <w:szCs w:val="28"/>
+          <w:lang w:val="en-US"/>
+        </w:rPr>
+        <w:t>mysqldump</w:t>
+      </w:r>
+      <w:proofErr w:type="spellEnd"/>
+      <w:r>
+        <w:rPr>
+          <w:rFonts w:ascii="Roboto" w:hAnsi="Roboto"/>
+          <w:sz w:val="28"/>
+          <w:szCs w:val="28"/>
+          <w:lang w:val="en-US"/>
+        </w:rPr>
+        <w:t xml:space="preserve"> --databases Desktop/SQL-DS/CFG/SQL-Project/</w:t>
+      </w:r>
+      <w:proofErr w:type="spellStart"/>
+      <w:r>
+        <w:rPr>
+          <w:rFonts w:ascii="Roboto" w:hAnsi="Roboto"/>
+          <w:sz w:val="28"/>
+          <w:szCs w:val="28"/>
+          <w:lang w:val="en-US"/>
+        </w:rPr>
+        <w:t>Japan_DB.sql</w:t>
+      </w:r>
+      <w:proofErr w:type="spellEnd"/>
+      <w:r>
+        <w:rPr>
+          <w:rFonts w:ascii="Roboto" w:hAnsi="Roboto"/>
+          <w:sz w:val="28"/>
+          <w:szCs w:val="28"/>
+          <w:lang w:val="en-US"/>
+        </w:rPr>
+        <w:t xml:space="preserve"> -u root -p -v &lt; Desktop/SQL-DS/CFG/SQL-Project/</w:t>
+      </w:r>
+      <w:proofErr w:type="spellStart"/>
+      <w:r>
+        <w:rPr>
+          <w:rFonts w:ascii="Roboto" w:hAnsi="Roboto"/>
+          <w:sz w:val="28"/>
+          <w:szCs w:val="28"/>
+          <w:lang w:val="en-US"/>
+        </w:rPr>
+        <w:t>backup_JapanDB.sql</w:t>
+      </w:r>
+      <w:proofErr w:type="spellEnd"/>
+    </w:p>
+    <w:p>
+      <w:pPr>
+        <w:jc w:val="both"/>
+        <w:rPr>
+          <w:rFonts w:ascii="Roboto" w:hAnsi="Roboto"/>
+          <w:sz w:val="28"/>
+          <w:szCs w:val="28"/>
+          <w:lang w:val="en-US"/>
+        </w:rPr>
+      </w:pPr>
+    </w:p>
+    <w:p>
+      <w:pPr>
+        <w:jc w:val="both"/>
+        <w:rPr>
+          <w:rFonts w:ascii="Roboto" w:hAnsi="Roboto"/>
+          <w:sz w:val="28"/>
+          <w:szCs w:val="28"/>
+          <w:lang w:val="en-US"/>
+        </w:rPr>
+      </w:pPr>
+    </w:p>
+    <w:p>
+      <w:pPr>
+        <w:jc w:val="both"/>
+        <w:rPr>
+          <w:rFonts w:ascii="Roboto" w:hAnsi="Roboto"/>
+          <w:sz w:val="28"/>
+          <w:szCs w:val="28"/>
+          <w:lang w:val="en-US"/>
+        </w:rPr>
+      </w:pPr>
+    </w:p>
+    <w:p>
+      <w:pPr>
+        <w:jc w:val="both"/>
+        <w:rPr>
+          <w:rFonts w:ascii="Roboto" w:hAnsi="Roboto"/>
+          <w:sz w:val="28"/>
+          <w:szCs w:val="28"/>
+          <w:lang w:val="de-CH"/>
+        </w:rPr>
+      </w:pPr>
+      <w:r>
+        <w:rPr>
+          <w:rFonts w:ascii="Roboto" w:hAnsi="Roboto"/>
+          <w:sz w:val="28"/>
+          <w:szCs w:val="28"/>
+          <w:lang w:val="de-CH"/>
+        </w:rPr>
+        <w:t xml:space="preserve">Viele </w:t>
+      </w:r>
+      <w:proofErr w:type="spellStart"/>
+      <w:r>
+        <w:rPr>
+          <w:rFonts w:ascii="Roboto" w:hAnsi="Roboto"/>
+          <w:sz w:val="28"/>
+          <w:szCs w:val="28"/>
+          <w:lang w:val="de-CH"/>
+        </w:rPr>
+        <w:t>absol</w:t>
+      </w:r>
+      <w:proofErr w:type="spellEnd"/>
+      <w:r>
+        <w:rPr>
+          <w:rFonts w:ascii="Roboto" w:hAnsi="Roboto"/>
+          <w:sz w:val="28"/>
+          <w:szCs w:val="28"/>
+          <w:lang w:val="de-CH"/>
+        </w:rPr>
+        <w:t xml:space="preserve"> </w:t>
+      </w:r>
+      <w:proofErr w:type="spellStart"/>
+      <w:r>
+        <w:rPr>
+          <w:rFonts w:ascii="Roboto" w:hAnsi="Roboto"/>
+          <w:sz w:val="28"/>
+          <w:szCs w:val="28"/>
+          <w:lang w:val="de-CH"/>
+        </w:rPr>
+        <w:t>traum</w:t>
+      </w:r>
+      <w:r>
+        <w:rPr>
+          <w:rFonts w:ascii="Roboto" w:hAnsi="Roboto"/>
+          <w:sz w:val="28"/>
+          <w:szCs w:val="28"/>
+          <w:lang w:val="de-CH"/>
+        </w:rPr>
+        <w:t>e</w:t>
+      </w:r>
+      <w:proofErr w:type="spellEnd"/>
+      <w:r>
+        <w:rPr>
+          <w:rFonts w:ascii="Roboto" w:hAnsi="Roboto"/>
+          <w:sz w:val="28"/>
+          <w:szCs w:val="28"/>
+          <w:lang w:val="de-CH"/>
+        </w:rPr>
+        <w:t xml:space="preserve"> davon </w:t>
+      </w:r>
+      <w:r>
+        <w:rPr>
+          <w:rFonts w:ascii="Roboto" w:hAnsi="Roboto"/>
+          <w:sz w:val="28"/>
+          <w:szCs w:val="28"/>
+          <w:lang w:val="de-CH"/>
+        </w:rPr>
+        <w:t xml:space="preserve">IT </w:t>
+      </w:r>
+      <w:proofErr w:type="spellStart"/>
+      <w:r>
+        <w:rPr>
+          <w:rFonts w:ascii="Roboto" w:hAnsi="Roboto"/>
+          <w:sz w:val="28"/>
+          <w:szCs w:val="28"/>
+          <w:lang w:val="de-CH"/>
+        </w:rPr>
+        <w:t>mana</w:t>
+      </w:r>
+      <w:r>
+        <w:rPr>
+          <w:rFonts w:ascii="Roboto" w:hAnsi="Roboto"/>
+          <w:sz w:val="28"/>
+          <w:szCs w:val="28"/>
+          <w:lang w:val="de-CH"/>
+        </w:rPr>
+        <w:t>ger</w:t>
+      </w:r>
+      <w:proofErr w:type="spellEnd"/>
+      <w:r>
+        <w:rPr>
+          <w:rFonts w:ascii="Roboto" w:hAnsi="Roboto"/>
+          <w:sz w:val="28"/>
+          <w:szCs w:val="28"/>
+          <w:lang w:val="de-CH"/>
+        </w:rPr>
+        <w:t xml:space="preserve"> zu </w:t>
+      </w:r>
+    </w:p>
+    <w:p>
+      <w:pPr>
+        <w:jc w:val="both"/>
+        <w:rPr>
+          <w:rFonts w:ascii="Roboto" w:hAnsi="Roboto"/>
+          <w:sz w:val="28"/>
+          <w:szCs w:val="28"/>
+          <w:lang w:val="de-CH"/>
+        </w:rPr>
+      </w:pPr>
+      <w:r>
+        <w:rPr>
+          <w:rFonts w:ascii="Roboto" w:hAnsi="Roboto"/>
+          <w:sz w:val="28"/>
+          <w:szCs w:val="28"/>
+          <w:lang w:val="de-CH"/>
+        </w:rPr>
+        <w:t xml:space="preserve">Es ist </w:t>
+      </w:r>
+      <w:proofErr w:type="gramStart"/>
+      <w:r>
+        <w:rPr>
+          <w:rFonts w:ascii="Roboto" w:hAnsi="Roboto"/>
+          <w:sz w:val="28"/>
+          <w:szCs w:val="28"/>
+          <w:lang w:val="de-CH"/>
+        </w:rPr>
+        <w:t>klar das</w:t>
+      </w:r>
+      <w:proofErr w:type="gramEnd"/>
+      <w:r>
+        <w:rPr>
+          <w:rFonts w:ascii="Roboto" w:hAnsi="Roboto"/>
+          <w:sz w:val="28"/>
+          <w:szCs w:val="28"/>
+          <w:lang w:val="de-CH"/>
+        </w:rPr>
+        <w:t xml:space="preserve"> ohne …. Kein unternehmen </w:t>
+      </w:r>
+      <w:proofErr w:type="spellStart"/>
+      <w:r>
+        <w:rPr>
+          <w:rFonts w:ascii="Roboto" w:hAnsi="Roboto"/>
+          <w:sz w:val="28"/>
+          <w:szCs w:val="28"/>
+          <w:lang w:val="de-CH"/>
+        </w:rPr>
+        <w:t>uberlegen</w:t>
+      </w:r>
+      <w:proofErr w:type="spellEnd"/>
+      <w:r>
+        <w:rPr>
+          <w:rFonts w:ascii="Roboto" w:hAnsi="Roboto"/>
+          <w:sz w:val="28"/>
+          <w:szCs w:val="28"/>
+          <w:lang w:val="de-CH"/>
+        </w:rPr>
+        <w:t xml:space="preserve"> kann</w:t>
+      </w:r>
+    </w:p>
+    <w:p>
+      <w:pPr>
+        <w:jc w:val="both"/>
+        <w:rPr>
+          <w:rFonts w:ascii="Roboto" w:hAnsi="Roboto"/>
+          <w:sz w:val="28"/>
+          <w:szCs w:val="28"/>
+          <w:lang w:val="de-CH"/>
+        </w:rPr>
+      </w:pPr>
+      <w:r>
+        <w:rPr>
+          <w:rFonts w:ascii="Roboto" w:hAnsi="Roboto"/>
+          <w:sz w:val="28"/>
+          <w:szCs w:val="28"/>
+          <w:lang w:val="de-CH"/>
+        </w:rPr>
+        <w:t xml:space="preserve">Und wenn diese Abteilung gut </w:t>
+      </w:r>
+      <w:proofErr w:type="gramStart"/>
+      <w:r>
+        <w:rPr>
+          <w:rFonts w:ascii="Roboto" w:hAnsi="Roboto"/>
+          <w:sz w:val="28"/>
+          <w:szCs w:val="28"/>
+          <w:lang w:val="de-CH"/>
+        </w:rPr>
+        <w:t>funktioniert</w:t>
+      </w:r>
+      <w:proofErr w:type="gramEnd"/>
+      <w:r>
+        <w:rPr>
+          <w:rFonts w:ascii="Roboto" w:hAnsi="Roboto"/>
+          <w:sz w:val="28"/>
+          <w:szCs w:val="28"/>
+          <w:lang w:val="de-CH"/>
+        </w:rPr>
+        <w:t xml:space="preserve"> ist auch der </w:t>
+      </w:r>
+      <w:proofErr w:type="spellStart"/>
+      <w:r>
+        <w:rPr>
+          <w:rFonts w:ascii="Roboto" w:hAnsi="Roboto"/>
+          <w:sz w:val="28"/>
+          <w:szCs w:val="28"/>
+          <w:lang w:val="de-CH"/>
+        </w:rPr>
+        <w:t>erfolg</w:t>
+      </w:r>
+      <w:proofErr w:type="spellEnd"/>
+      <w:r>
+        <w:rPr>
+          <w:rFonts w:ascii="Roboto" w:hAnsi="Roboto"/>
+          <w:sz w:val="28"/>
+          <w:szCs w:val="28"/>
+          <w:lang w:val="de-CH"/>
+        </w:rPr>
+        <w:t xml:space="preserve"> der Firma viel Grosse</w:t>
+      </w:r>
+    </w:p>
+    <w:p>
+      <w:pPr>
+        <w:jc w:val="both"/>
+        <w:rPr>
+          <w:rFonts w:ascii="Roboto" w:hAnsi="Roboto"/>
+          <w:sz w:val="28"/>
+          <w:szCs w:val="28"/>
+          <w:lang w:val="de-CH"/>
+        </w:rPr>
+      </w:pPr>
+      <w:r>
+        <w:rPr>
+          <w:rFonts w:ascii="Roboto" w:hAnsi="Roboto"/>
+          <w:sz w:val="28"/>
+          <w:szCs w:val="28"/>
+          <w:lang w:val="de-CH"/>
+        </w:rPr>
+        <w:t xml:space="preserve">Der IT </w:t>
+      </w:r>
+      <w:proofErr w:type="spellStart"/>
+      <w:r>
+        <w:rPr>
+          <w:rFonts w:ascii="Roboto" w:hAnsi="Roboto"/>
+          <w:sz w:val="28"/>
+          <w:szCs w:val="28"/>
+          <w:lang w:val="de-CH"/>
+        </w:rPr>
+        <w:t>manager</w:t>
+      </w:r>
+      <w:proofErr w:type="spellEnd"/>
+      <w:r>
+        <w:rPr>
+          <w:rFonts w:ascii="Roboto" w:hAnsi="Roboto"/>
+          <w:sz w:val="28"/>
+          <w:szCs w:val="28"/>
+          <w:lang w:val="de-CH"/>
+        </w:rPr>
+        <w:t xml:space="preserve"> ist eigentlich die kontakt </w:t>
+      </w:r>
+      <w:proofErr w:type="spellStart"/>
+      <w:r>
+        <w:rPr>
+          <w:rFonts w:ascii="Roboto" w:hAnsi="Roboto"/>
+          <w:sz w:val="28"/>
+          <w:szCs w:val="28"/>
+          <w:lang w:val="de-CH"/>
+        </w:rPr>
+        <w:t>person</w:t>
+      </w:r>
+      <w:proofErr w:type="spellEnd"/>
+      <w:r>
+        <w:rPr>
+          <w:rFonts w:ascii="Roboto" w:hAnsi="Roboto"/>
+          <w:sz w:val="28"/>
+          <w:szCs w:val="28"/>
+          <w:lang w:val="de-CH"/>
+        </w:rPr>
+        <w:t xml:space="preserve"> </w:t>
+      </w:r>
+      <w:proofErr w:type="spellStart"/>
+      <w:r>
+        <w:rPr>
+          <w:rFonts w:ascii="Roboto" w:hAnsi="Roboto"/>
+          <w:sz w:val="28"/>
+          <w:szCs w:val="28"/>
+          <w:lang w:val="de-CH"/>
+        </w:rPr>
+        <w:t>zweichen</w:t>
+      </w:r>
+      <w:proofErr w:type="spellEnd"/>
+      <w:r>
+        <w:rPr>
+          <w:rFonts w:ascii="Roboto" w:hAnsi="Roboto"/>
+          <w:sz w:val="28"/>
+          <w:szCs w:val="28"/>
+          <w:lang w:val="de-CH"/>
+        </w:rPr>
+        <w:t xml:space="preserve"> die IT und dem </w:t>
+      </w:r>
+      <w:proofErr w:type="spellStart"/>
+      <w:r>
+        <w:rPr>
+          <w:rFonts w:ascii="Roboto" w:hAnsi="Roboto"/>
+          <w:sz w:val="28"/>
+          <w:szCs w:val="28"/>
+          <w:lang w:val="de-CH"/>
+        </w:rPr>
+        <w:t>restlischen</w:t>
+      </w:r>
+      <w:proofErr w:type="spellEnd"/>
+      <w:r>
+        <w:rPr>
+          <w:rFonts w:ascii="Roboto" w:hAnsi="Roboto"/>
+          <w:sz w:val="28"/>
+          <w:szCs w:val="28"/>
+          <w:lang w:val="de-CH"/>
+        </w:rPr>
+        <w:t xml:space="preserve"> unternehmen</w:t>
+      </w:r>
+    </w:p>
+    <w:p>
+      <w:pPr>
+        <w:jc w:val="both"/>
+        <w:rPr>
+          <w:rFonts w:ascii="Roboto" w:hAnsi="Roboto"/>
+          <w:sz w:val="28"/>
+          <w:szCs w:val="28"/>
+          <w:lang w:val="de-CH"/>
+        </w:rPr>
+      </w:pPr>
+      <w:r>
+        <w:rPr>
+          <w:rFonts w:ascii="Roboto" w:hAnsi="Roboto"/>
+          <w:sz w:val="28"/>
+          <w:szCs w:val="28"/>
+          <w:lang w:val="de-CH"/>
+        </w:rPr>
+        <w:lastRenderedPageBreak/>
+        <w:t xml:space="preserve">Er muss aufmerksam verfolgen </w:t>
+      </w:r>
+      <w:proofErr w:type="spellStart"/>
+      <w:r>
+        <w:rPr>
+          <w:rFonts w:ascii="Roboto" w:hAnsi="Roboto"/>
+          <w:sz w:val="28"/>
+          <w:szCs w:val="28"/>
+          <w:lang w:val="de-CH"/>
+        </w:rPr>
+        <w:t>wass</w:t>
+      </w:r>
+      <w:proofErr w:type="spellEnd"/>
+      <w:r>
+        <w:rPr>
+          <w:rFonts w:ascii="Roboto" w:hAnsi="Roboto"/>
+          <w:sz w:val="28"/>
+          <w:szCs w:val="28"/>
+          <w:lang w:val="de-CH"/>
+        </w:rPr>
+        <w:t xml:space="preserve"> in seiner </w:t>
+      </w:r>
+      <w:proofErr w:type="spellStart"/>
+      <w:r>
+        <w:rPr>
+          <w:rFonts w:ascii="Roboto" w:hAnsi="Roboto"/>
+          <w:sz w:val="28"/>
+          <w:szCs w:val="28"/>
+          <w:lang w:val="de-CH"/>
+        </w:rPr>
+        <w:t>abteilung</w:t>
+      </w:r>
+      <w:proofErr w:type="spellEnd"/>
+      <w:r>
+        <w:rPr>
+          <w:rFonts w:ascii="Roboto" w:hAnsi="Roboto"/>
+          <w:sz w:val="28"/>
+          <w:szCs w:val="28"/>
+          <w:lang w:val="de-CH"/>
+        </w:rPr>
+        <w:t xml:space="preserve"> vorgeht aber auch die IT </w:t>
+      </w:r>
+      <w:proofErr w:type="spellStart"/>
+      <w:r>
+        <w:rPr>
+          <w:rFonts w:ascii="Roboto" w:hAnsi="Roboto"/>
+          <w:sz w:val="28"/>
+          <w:szCs w:val="28"/>
+          <w:lang w:val="de-CH"/>
+        </w:rPr>
+        <w:t>prozesser</w:t>
+      </w:r>
+      <w:proofErr w:type="spellEnd"/>
+      <w:r>
+        <w:rPr>
+          <w:rFonts w:ascii="Roboto" w:hAnsi="Roboto"/>
+          <w:sz w:val="28"/>
+          <w:szCs w:val="28"/>
+          <w:lang w:val="de-CH"/>
+        </w:rPr>
+        <w:t xml:space="preserve"> in dem </w:t>
+      </w:r>
+      <w:proofErr w:type="spellStart"/>
+      <w:r>
+        <w:rPr>
+          <w:rFonts w:ascii="Roboto" w:hAnsi="Roboto"/>
+          <w:sz w:val="28"/>
+          <w:szCs w:val="28"/>
+          <w:lang w:val="de-CH"/>
+        </w:rPr>
+        <w:t>betrefente</w:t>
+      </w:r>
+      <w:proofErr w:type="spellEnd"/>
+      <w:r>
+        <w:rPr>
+          <w:rFonts w:ascii="Roboto" w:hAnsi="Roboto"/>
+          <w:sz w:val="28"/>
+          <w:szCs w:val="28"/>
+          <w:lang w:val="de-CH"/>
+        </w:rPr>
+        <w:t xml:space="preserve"> unternehme </w:t>
+      </w:r>
+      <w:proofErr w:type="spellStart"/>
+      <w:r>
+        <w:rPr>
+          <w:rFonts w:ascii="Roboto" w:hAnsi="Roboto"/>
+          <w:sz w:val="28"/>
+          <w:szCs w:val="28"/>
+          <w:lang w:val="de-CH"/>
+        </w:rPr>
+        <w:t>optini</w:t>
+      </w:r>
+      <w:proofErr w:type="spellEnd"/>
+    </w:p>
+    <w:p>
+      <w:pPr>
+        <w:jc w:val="both"/>
+        <w:rPr>
+          <w:rFonts w:ascii="Roboto" w:hAnsi="Roboto"/>
+          <w:sz w:val="28"/>
+          <w:szCs w:val="28"/>
+          <w:lang w:val="de-CH"/>
+        </w:rPr>
+      </w:pPr>
+    </w:p>
+    <w:p>
+      <w:pPr>
+        <w:jc w:val="both"/>
+        <w:rPr>
+          <w:rFonts w:ascii="Roboto" w:hAnsi="Roboto"/>
+          <w:sz w:val="28"/>
+          <w:szCs w:val="28"/>
+          <w:lang w:val="de-CH"/>
+        </w:rPr>
+      </w:pPr>
+      <w:r>
+        <w:rPr>
+          <w:rFonts w:ascii="Roboto" w:hAnsi="Roboto"/>
+          <w:sz w:val="28"/>
+          <w:szCs w:val="28"/>
+          <w:lang w:val="de-CH"/>
+        </w:rPr>
+        <w:t xml:space="preserve">Als Manager muss er anfielen </w:t>
+      </w:r>
+      <w:proofErr w:type="spellStart"/>
+      <w:r>
+        <w:rPr>
+          <w:rFonts w:ascii="Roboto" w:hAnsi="Roboto"/>
+          <w:sz w:val="28"/>
+          <w:szCs w:val="28"/>
+          <w:lang w:val="de-CH"/>
+        </w:rPr>
+        <w:t>beschpreshungen</w:t>
+      </w:r>
+      <w:proofErr w:type="spellEnd"/>
+      <w:r>
+        <w:rPr>
+          <w:rFonts w:ascii="Roboto" w:hAnsi="Roboto"/>
+          <w:sz w:val="28"/>
+          <w:szCs w:val="28"/>
+          <w:lang w:val="de-CH"/>
+        </w:rPr>
+        <w:t xml:space="preserve"> teilnehmen mit dem </w:t>
+      </w:r>
+      <w:proofErr w:type="spellStart"/>
+      <w:r>
+        <w:rPr>
+          <w:rFonts w:ascii="Roboto" w:hAnsi="Roboto"/>
+          <w:sz w:val="28"/>
+          <w:szCs w:val="28"/>
+          <w:lang w:val="de-CH"/>
+        </w:rPr>
+        <w:t>mitarbeiter</w:t>
+      </w:r>
+      <w:proofErr w:type="spellEnd"/>
+      <w:r>
+        <w:rPr>
+          <w:rFonts w:ascii="Roboto" w:hAnsi="Roboto"/>
+          <w:sz w:val="28"/>
+          <w:szCs w:val="28"/>
+          <w:lang w:val="de-CH"/>
+        </w:rPr>
+        <w:t xml:space="preserve"> mit sprechen </w:t>
+      </w:r>
+      <w:proofErr w:type="spellStart"/>
+      <w:r>
+        <w:rPr>
+          <w:rFonts w:ascii="Roboto" w:hAnsi="Roboto"/>
+          <w:sz w:val="28"/>
+          <w:szCs w:val="28"/>
+          <w:lang w:val="de-CH"/>
+        </w:rPr>
+        <w:t>nue</w:t>
+      </w:r>
+      <w:proofErr w:type="spellEnd"/>
+      <w:r>
+        <w:rPr>
+          <w:rFonts w:ascii="Roboto" w:hAnsi="Roboto"/>
+          <w:sz w:val="28"/>
+          <w:szCs w:val="28"/>
+          <w:lang w:val="de-CH"/>
+        </w:rPr>
+        <w:t xml:space="preserve"> Software und </w:t>
+      </w:r>
+      <w:proofErr w:type="spellStart"/>
+      <w:r>
+        <w:rPr>
+          <w:rFonts w:ascii="Roboto" w:hAnsi="Roboto"/>
+          <w:sz w:val="28"/>
+          <w:szCs w:val="28"/>
+          <w:lang w:val="de-CH"/>
+        </w:rPr>
+        <w:t>und</w:t>
+      </w:r>
+      <w:proofErr w:type="spellEnd"/>
+      <w:r>
+        <w:rPr>
+          <w:rFonts w:ascii="Roboto" w:hAnsi="Roboto"/>
+          <w:sz w:val="28"/>
+          <w:szCs w:val="28"/>
+          <w:lang w:val="de-CH"/>
+        </w:rPr>
+        <w:t xml:space="preserve"> </w:t>
+      </w:r>
+      <w:proofErr w:type="spellStart"/>
+      <w:r>
+        <w:rPr>
+          <w:rFonts w:ascii="Roboto" w:hAnsi="Roboto"/>
+          <w:sz w:val="28"/>
+          <w:szCs w:val="28"/>
+          <w:lang w:val="de-CH"/>
+        </w:rPr>
+        <w:t>und</w:t>
+      </w:r>
+      <w:proofErr w:type="spellEnd"/>
+      <w:r>
+        <w:rPr>
+          <w:rFonts w:ascii="Roboto" w:hAnsi="Roboto"/>
+          <w:sz w:val="28"/>
+          <w:szCs w:val="28"/>
+          <w:lang w:val="de-CH"/>
+        </w:rPr>
+        <w:t xml:space="preserve"> ….</w:t>
+      </w:r>
     </w:p>
     <w:sectPr>
       <w:pgSz w:w="11906" w:h="16838"/>

</xml_diff>